<commit_message>
Add tournament log results
</commit_message>
<xml_diff>
--- a/Results_log.docx
+++ b/Results_log.docx
@@ -200,6 +200,320 @@
       <w:r>
         <w:t>15 points</w:t>
       </w:r>
+    </w:p>
+    <w:p>
+      <w:pPr>
+        <w:pStyle w:val="ListParagraph"/>
+        <w:numPr>
+          <w:ilvl w:val="0"/>
+          <w:numId w:val="2"/>
+        </w:numPr>
+      </w:pPr>
+      <w:r>
+        <w:t>m against 8.25.2</w:t>
+      </w:r>
+    </w:p>
+    <w:p>
+      <w:pPr>
+        <w:pStyle w:val="ListParagraph"/>
+        <w:numPr>
+          <w:ilvl w:val="1"/>
+          <w:numId w:val="2"/>
+        </w:numPr>
+      </w:pPr>
+      <w:r>
+        <w:t>9 points</w:t>
+      </w:r>
+    </w:p>
+    <w:p>
+      <w:pPr>
+        <w:rPr>
+          <w:b/>
+        </w:rPr>
+      </w:pPr>
+      <w:r>
+        <w:rPr>
+          <w:b/>
+        </w:rPr>
+        <w:t>2/21/18</w:t>
+      </w:r>
+    </w:p>
+    <w:p>
+      <w:pPr>
+        <w:pStyle w:val="ListParagraph"/>
+        <w:numPr>
+          <w:ilvl w:val="0"/>
+          <w:numId w:val="3"/>
+        </w:numPr>
+      </w:pPr>
+      <w:r>
+        <w:t xml:space="preserve">Beat </w:t>
+      </w:r>
+      <w:proofErr w:type="spellStart"/>
+      <w:r>
+        <w:t>TA_more</w:t>
+      </w:r>
+      <w:proofErr w:type="spellEnd"/>
+      <w:r>
+        <w:t xml:space="preserve"> with blend of 4 strategies</w:t>
+      </w:r>
+    </w:p>
+    <w:p>
+      <w:pPr>
+        <w:pStyle w:val="ListParagraph"/>
+        <w:numPr>
+          <w:ilvl w:val="1"/>
+          <w:numId w:val="3"/>
+        </w:numPr>
+      </w:pPr>
+      <w:r>
+        <w:t>Triangles, eigenvector centrality, closeness centrality, degree centrality</w:t>
+      </w:r>
+    </w:p>
+    <w:p>
+      <w:r>
+        <w:rPr>
+          <w:b/>
+        </w:rPr>
+        <w:t>2/22/18</w:t>
+      </w:r>
+    </w:p>
+    <w:p>
+      <w:pPr>
+        <w:pStyle w:val="ListParagraph"/>
+        <w:numPr>
+          <w:ilvl w:val="0"/>
+          <w:numId w:val="3"/>
+        </w:numPr>
+      </w:pPr>
+      <w:r>
+        <w:t>Strategy for day 1:</w:t>
+      </w:r>
+    </w:p>
+    <w:p>
+      <w:pPr>
+        <w:pStyle w:val="ListParagraph"/>
+        <w:numPr>
+          <w:ilvl w:val="1"/>
+          <w:numId w:val="3"/>
+        </w:numPr>
+        <w:rPr>
+          <w:rStyle w:val="5yl5"/>
+        </w:rPr>
+      </w:pPr>
+      <w:r>
+        <w:rPr>
+          <w:rStyle w:val="5yl5"/>
+        </w:rPr>
+        <w:t xml:space="preserve">27: 1, 2, 3, 4 </w:t>
+      </w:r>
+    </w:p>
+    <w:p>
+      <w:pPr>
+        <w:pStyle w:val="ListParagraph"/>
+        <w:numPr>
+          <w:ilvl w:val="1"/>
+          <w:numId w:val="3"/>
+        </w:numPr>
+        <w:rPr>
+          <w:rStyle w:val="5yl5"/>
+        </w:rPr>
+      </w:pPr>
+      <w:r>
+        <w:rPr>
+          <w:rStyle w:val="5yl5"/>
+        </w:rPr>
+        <w:t xml:space="preserve">13: 3, 3, 4, 0 </w:t>
+      </w:r>
+    </w:p>
+    <w:p>
+      <w:pPr>
+        <w:pStyle w:val="ListParagraph"/>
+        <w:numPr>
+          <w:ilvl w:val="1"/>
+          <w:numId w:val="3"/>
+        </w:numPr>
+        <w:rPr>
+          <w:rStyle w:val="5yl5"/>
+        </w:rPr>
+      </w:pPr>
+      <w:r>
+        <w:rPr>
+          <w:rStyle w:val="5yl5"/>
+        </w:rPr>
+        <w:t>6: 4, 6, 0 ,0</w:t>
+      </w:r>
+    </w:p>
+    <w:p>
+      <w:pPr>
+        <w:rPr>
+          <w:b/>
+        </w:rPr>
+      </w:pPr>
+      <w:r>
+        <w:rPr>
+          <w:b/>
+        </w:rPr>
+        <w:t>2/23/18</w:t>
+      </w:r>
+    </w:p>
+    <w:p>
+      <w:pPr>
+        <w:pStyle w:val="ListParagraph"/>
+        <w:numPr>
+          <w:ilvl w:val="0"/>
+          <w:numId w:val="3"/>
+        </w:numPr>
+      </w:pPr>
+      <w:r>
+        <w:t>Strategy for day 2:</w:t>
+      </w:r>
+    </w:p>
+    <w:p>
+      <w:pPr>
+        <w:pStyle w:val="ListParagraph"/>
+        <w:numPr>
+          <w:ilvl w:val="1"/>
+          <w:numId w:val="3"/>
+        </w:numPr>
+        <w:rPr>
+          <w:rStyle w:val="5yl5"/>
+        </w:rPr>
+      </w:pPr>
+      <w:r>
+        <w:rPr>
+          <w:rStyle w:val="5yl5"/>
+        </w:rPr>
+        <w:t xml:space="preserve">27: 1, </w:t>
+      </w:r>
+      <w:r>
+        <w:rPr>
+          <w:rStyle w:val="5yl5"/>
+        </w:rPr>
+        <w:t>1</w:t>
+      </w:r>
+      <w:r>
+        <w:rPr>
+          <w:rStyle w:val="5yl5"/>
+        </w:rPr>
+        <w:t xml:space="preserve">, </w:t>
+      </w:r>
+      <w:r>
+        <w:rPr>
+          <w:rStyle w:val="5yl5"/>
+        </w:rPr>
+        <w:t>2</w:t>
+      </w:r>
+      <w:r>
+        <w:rPr>
+          <w:rStyle w:val="5yl5"/>
+        </w:rPr>
+        <w:t xml:space="preserve">, </w:t>
+      </w:r>
+      <w:r>
+        <w:rPr>
+          <w:rStyle w:val="5yl5"/>
+        </w:rPr>
+        <w:t>6</w:t>
+      </w:r>
+      <w:r>
+        <w:rPr>
+          <w:rStyle w:val="5yl5"/>
+        </w:rPr>
+        <w:t xml:space="preserve"> </w:t>
+      </w:r>
+      <w:r>
+        <w:rPr>
+          <w:rStyle w:val="5yl5"/>
+        </w:rPr>
+        <w:t>( ran out of time)</w:t>
+      </w:r>
+      <w:r>
+        <w:rPr>
+          <w:rStyle w:val="5yl5"/>
+        </w:rPr>
+        <w:t xml:space="preserve"> --- closeness centrality took too long</w:t>
+      </w:r>
+    </w:p>
+    <w:p>
+      <w:pPr>
+        <w:pStyle w:val="ListParagraph"/>
+        <w:numPr>
+          <w:ilvl w:val="1"/>
+          <w:numId w:val="3"/>
+        </w:numPr>
+        <w:rPr>
+          <w:rStyle w:val="5yl5"/>
+        </w:rPr>
+      </w:pPr>
+      <w:r>
+        <w:rPr>
+          <w:rStyle w:val="5yl5"/>
+        </w:rPr>
+        <w:t xml:space="preserve">13: </w:t>
+      </w:r>
+      <w:r>
+        <w:t>2, 4, 8, 6</w:t>
+      </w:r>
+    </w:p>
+    <w:p>
+      <w:pPr>
+        <w:pStyle w:val="ListParagraph"/>
+        <w:numPr>
+          <w:ilvl w:val="1"/>
+          <w:numId w:val="3"/>
+        </w:numPr>
+        <w:rPr>
+          <w:rStyle w:val="5yl5"/>
+        </w:rPr>
+      </w:pPr>
+      <w:r>
+        <w:rPr>
+          <w:rStyle w:val="5yl5"/>
+        </w:rPr>
+        <w:t xml:space="preserve">6: </w:t>
+      </w:r>
+      <w:r>
+        <w:rPr>
+          <w:rStyle w:val="5yl5"/>
+        </w:rPr>
+        <w:t>4, 6, 0, 0</w:t>
+      </w:r>
+    </w:p>
+    <w:p>
+      <w:r>
+        <w:rPr>
+          <w:b/>
+        </w:rPr>
+        <w:t>2/24/18</w:t>
+      </w:r>
+    </w:p>
+    <w:p>
+      <w:pPr>
+        <w:pStyle w:val="ListParagraph"/>
+        <w:numPr>
+          <w:ilvl w:val="0"/>
+          <w:numId w:val="3"/>
+        </w:numPr>
+      </w:pPr>
+      <w:r>
+        <w:t>Strategy for day 3:</w:t>
+      </w:r>
+    </w:p>
+    <w:p>
+      <w:pPr>
+        <w:pStyle w:val="ListParagraph"/>
+        <w:numPr>
+          <w:ilvl w:val="1"/>
+          <w:numId w:val="3"/>
+        </w:numPr>
+      </w:pPr>
+      <w:r>
+        <w:t>27: 1, 1,</w:t>
+      </w:r>
+      <w:r>
+        <w:t xml:space="preserve"> 2, 3, 3</w:t>
+      </w:r>
       <w:bookmarkStart w:id="0" w:name="_GoBack"/>
       <w:bookmarkEnd w:id="0"/>
     </w:p>
@@ -207,32 +521,28 @@
       <w:pPr>
         <w:pStyle w:val="ListParagraph"/>
         <w:numPr>
-          <w:ilvl w:val="0"/>
-          <w:numId w:val="2"/>
-        </w:numPr>
-      </w:pPr>
-      <w:r>
-        <w:t>m against 8.25.2</w:t>
-      </w:r>
-    </w:p>
-    <w:p>
-      <w:pPr>
-        <w:pStyle w:val="ListParagraph"/>
-        <w:numPr>
           <w:ilvl w:val="1"/>
-          <w:numId w:val="2"/>
-        </w:numPr>
-      </w:pPr>
-      <w:r>
-        <w:t>9 points</w:t>
-      </w:r>
-    </w:p>
-    <w:p>
-      <w:r>
-        <w:rPr>
-          <w:b/>
-        </w:rPr>
-        <w:t>2/21/18</w:t>
+          <w:numId w:val="3"/>
+        </w:numPr>
+      </w:pPr>
+      <w:r>
+        <w:t xml:space="preserve">13: </w:t>
+      </w:r>
+      <w:r>
+        <w:t>2, 4, 8, 6</w:t>
+      </w:r>
+    </w:p>
+    <w:p>
+      <w:pPr>
+        <w:pStyle w:val="ListParagraph"/>
+        <w:numPr>
+          <w:ilvl w:val="1"/>
+          <w:numId w:val="3"/>
+        </w:numPr>
+      </w:pPr>
+      <w:r>
+        <w:lastRenderedPageBreak/>
+        <w:t>6: 5, 8, 7, 0</w:t>
       </w:r>
     </w:p>
     <w:sectPr>
@@ -248,6 +558,119 @@
 <file path=word/numbering.xml><?xml version="1.0" encoding="utf-8"?>
 <w:numbering xmlns:wpc="http://schemas.microsoft.com/office/word/2010/wordprocessingCanvas" xmlns:cx="http://schemas.microsoft.com/office/drawing/2014/chartex" xmlns:cx1="http://schemas.microsoft.com/office/drawing/2015/9/8/chartex" xmlns:cx2="http://schemas.microsoft.com/office/drawing/2015/10/21/chartex" xmlns:cx3="http://schemas.microsoft.com/office/drawing/2016/5/9/chartex" xmlns:cx4="http://schemas.microsoft.com/office/drawing/2016/5/10/chartex" xmlns:cx5="http://schemas.microsoft.com/office/drawing/2016/5/11/chartex" xmlns:cx6="http://schemas.microsoft.com/office/drawing/2016/5/12/chartex" xmlns:cx7="http://schemas.microsoft.com/office/drawing/2016/5/13/chartex" xmlns:cx8="http://schemas.microsoft.com/office/drawing/2016/5/14/chartex" xmlns:mc="http://schemas.openxmlformats.org/markup-compatibility/2006" xmlns:aink="http://schemas.microsoft.com/office/drawing/2016/ink" xmlns:am3d="http://schemas.microsoft.com/office/drawing/2017/model3d" xmlns:o="urn:schemas-microsoft-com:office:office" xmlns:r="http://schemas.openxmlformats.org/officeDocument/2006/relationships" xmlns:m="http://schemas.openxmlformats.org/officeDocument/2006/math" xmlns:v="urn:schemas-microsoft-com:vml" xmlns:wp14="http://schemas.microsoft.com/office/word/2010/wordprocessingDrawing" xmlns:wp="http://schemas.openxmlformats.org/drawingml/2006/wordprocessingDrawing" xmlns:w10="urn:schemas-microsoft-com:office:word" xmlns:w="http://schemas.openxmlformats.org/wordprocessingml/2006/main" xmlns:w14="http://schemas.microsoft.com/office/word/2010/wordml" xmlns:w15="http://schemas.microsoft.com/office/word/2012/wordml" xmlns:w16cid="http://schemas.microsoft.com/office/word/2016/wordml/cid" xmlns:w16se="http://schemas.microsoft.com/office/word/2015/wordml/symex" xmlns:wpg="http://schemas.microsoft.com/office/word/2010/wordprocessingGroup" xmlns:wpi="http://schemas.microsoft.com/office/word/2010/wordprocessingInk" xmlns:wne="http://schemas.microsoft.com/office/word/2006/wordml" xmlns:wps="http://schemas.microsoft.com/office/word/2010/wordprocessingShape" mc:Ignorable="w14 w15 w16se w16cid wp14">
   <w:abstractNum w:abstractNumId="0" w15:restartNumberingAfterBreak="0">
+    <w:nsid w:val="07E9350F"/>
+    <w:multiLevelType w:val="hybridMultilevel"/>
+    <w:tmpl w:val="F1D07692"/>
+    <w:lvl w:ilvl="0" w:tplc="04090001">
+      <w:start w:val="1"/>
+      <w:numFmt w:val="bullet"/>
+      <w:lvlText w:val=""/>
+      <w:lvlJc w:val="left"/>
+      <w:pPr>
+        <w:ind w:left="1080" w:hanging="360"/>
+      </w:pPr>
+      <w:rPr>
+        <w:rFonts w:ascii="Symbol" w:hAnsi="Symbol" w:hint="default"/>
+      </w:rPr>
+    </w:lvl>
+    <w:lvl w:ilvl="1" w:tplc="04090003">
+      <w:start w:val="1"/>
+      <w:numFmt w:val="bullet"/>
+      <w:lvlText w:val="o"/>
+      <w:lvlJc w:val="left"/>
+      <w:pPr>
+        <w:ind w:left="1800" w:hanging="360"/>
+      </w:pPr>
+      <w:rPr>
+        <w:rFonts w:ascii="Courier New" w:hAnsi="Courier New" w:cs="Courier New" w:hint="default"/>
+      </w:rPr>
+    </w:lvl>
+    <w:lvl w:ilvl="2" w:tplc="04090005" w:tentative="1">
+      <w:start w:val="1"/>
+      <w:numFmt w:val="bullet"/>
+      <w:lvlText w:val=""/>
+      <w:lvlJc w:val="left"/>
+      <w:pPr>
+        <w:ind w:left="2520" w:hanging="360"/>
+      </w:pPr>
+      <w:rPr>
+        <w:rFonts w:ascii="Wingdings" w:hAnsi="Wingdings" w:hint="default"/>
+      </w:rPr>
+    </w:lvl>
+    <w:lvl w:ilvl="3" w:tplc="04090001" w:tentative="1">
+      <w:start w:val="1"/>
+      <w:numFmt w:val="bullet"/>
+      <w:lvlText w:val=""/>
+      <w:lvlJc w:val="left"/>
+      <w:pPr>
+        <w:ind w:left="3240" w:hanging="360"/>
+      </w:pPr>
+      <w:rPr>
+        <w:rFonts w:ascii="Symbol" w:hAnsi="Symbol" w:hint="default"/>
+      </w:rPr>
+    </w:lvl>
+    <w:lvl w:ilvl="4" w:tplc="04090003" w:tentative="1">
+      <w:start w:val="1"/>
+      <w:numFmt w:val="bullet"/>
+      <w:lvlText w:val="o"/>
+      <w:lvlJc w:val="left"/>
+      <w:pPr>
+        <w:ind w:left="3960" w:hanging="360"/>
+      </w:pPr>
+      <w:rPr>
+        <w:rFonts w:ascii="Courier New" w:hAnsi="Courier New" w:cs="Courier New" w:hint="default"/>
+      </w:rPr>
+    </w:lvl>
+    <w:lvl w:ilvl="5" w:tplc="04090005" w:tentative="1">
+      <w:start w:val="1"/>
+      <w:numFmt w:val="bullet"/>
+      <w:lvlText w:val=""/>
+      <w:lvlJc w:val="left"/>
+      <w:pPr>
+        <w:ind w:left="4680" w:hanging="360"/>
+      </w:pPr>
+      <w:rPr>
+        <w:rFonts w:ascii="Wingdings" w:hAnsi="Wingdings" w:hint="default"/>
+      </w:rPr>
+    </w:lvl>
+    <w:lvl w:ilvl="6" w:tplc="04090001" w:tentative="1">
+      <w:start w:val="1"/>
+      <w:numFmt w:val="bullet"/>
+      <w:lvlText w:val=""/>
+      <w:lvlJc w:val="left"/>
+      <w:pPr>
+        <w:ind w:left="5400" w:hanging="360"/>
+      </w:pPr>
+      <w:rPr>
+        <w:rFonts w:ascii="Symbol" w:hAnsi="Symbol" w:hint="default"/>
+      </w:rPr>
+    </w:lvl>
+    <w:lvl w:ilvl="7" w:tplc="04090003" w:tentative="1">
+      <w:start w:val="1"/>
+      <w:numFmt w:val="bullet"/>
+      <w:lvlText w:val="o"/>
+      <w:lvlJc w:val="left"/>
+      <w:pPr>
+        <w:ind w:left="6120" w:hanging="360"/>
+      </w:pPr>
+      <w:rPr>
+        <w:rFonts w:ascii="Courier New" w:hAnsi="Courier New" w:cs="Courier New" w:hint="default"/>
+      </w:rPr>
+    </w:lvl>
+    <w:lvl w:ilvl="8" w:tplc="04090005" w:tentative="1">
+      <w:start w:val="1"/>
+      <w:numFmt w:val="bullet"/>
+      <w:lvlText w:val=""/>
+      <w:lvlJc w:val="left"/>
+      <w:pPr>
+        <w:ind w:left="6840" w:hanging="360"/>
+      </w:pPr>
+      <w:rPr>
+        <w:rFonts w:ascii="Wingdings" w:hAnsi="Wingdings" w:hint="default"/>
+      </w:rPr>
+    </w:lvl>
+  </w:abstractNum>
+  <w:abstractNum w:abstractNumId="1" w15:restartNumberingAfterBreak="0">
     <w:nsid w:val="4DCF4C03"/>
     <w:multiLevelType w:val="hybridMultilevel"/>
     <w:tmpl w:val="F98C07D6"/>
@@ -360,7 +783,7 @@
       </w:rPr>
     </w:lvl>
   </w:abstractNum>
-  <w:abstractNum w:abstractNumId="1" w15:restartNumberingAfterBreak="0">
+  <w:abstractNum w:abstractNumId="2" w15:restartNumberingAfterBreak="0">
     <w:nsid w:val="4E6E2ACA"/>
     <w:multiLevelType w:val="hybridMultilevel"/>
     <w:tmpl w:val="8AA8F298"/>
@@ -474,10 +897,13 @@
     </w:lvl>
   </w:abstractNum>
   <w:num w:numId="1">
-    <w:abstractNumId w:val="0"/>
+    <w:abstractNumId w:val="1"/>
   </w:num>
   <w:num w:numId="2">
-    <w:abstractNumId w:val="1"/>
+    <w:abstractNumId w:val="2"/>
+  </w:num>
+  <w:num w:numId="3">
+    <w:abstractNumId w:val="0"/>
   </w:num>
 </w:numbering>
 </file>
@@ -936,6 +1362,11 @@
       <w:contextualSpacing/>
     </w:pPr>
   </w:style>
+  <w:style w:type="character" w:customStyle="1" w:styleId="5yl5">
+    <w:name w:val="_5yl5"/>
+    <w:basedOn w:val="DefaultParagraphFont"/>
+    <w:rsid w:val="00235C6C"/>
+  </w:style>
 </w:styles>
 </file>
 

</xml_diff>